<commit_message>
both Vanessa and me
</commit_message>
<xml_diff>
--- a/215800369 Manakana TV .docx
+++ b/215800369 Manakana TV .docx
@@ -922,9 +922,522 @@
     </w:p>
     <w:p>
       <w:r>
-        <w:t>My team and I had a to present our 2 weeks progress on our website revamp, and it was hectic.</w:t>
-      </w:r>
-    </w:p>
+        <w:t>My team and I had  to present our 2 weeks progress on our website revamp, and it was hectic.</w:t>
+      </w:r>
+    </w:p>
+    <w:p/>
+    <w:p>
+      <w:pPr>
+        <w:jc w:val="center"/>
+        <w:rPr>
+          <w:b/>
+        </w:rPr>
+      </w:pPr>
+      <w:r>
+        <w:rPr>
+          <w:b/>
+        </w:rPr>
+        <w:t>24 February 2020</w:t>
+      </w:r>
+    </w:p>
+    <w:p>
+      <w:r>
+        <w:t>I met up with my team to discuss what is needed to be fixed on our site because the presentation was not on point, we were missing a lot of things, and we took a sound  decision to make every developer to focus on the interface, despite whether you were busy with the backend.</w:t>
+      </w:r>
+    </w:p>
+    <w:p>
+      <w:pPr>
+        <w:jc w:val="center"/>
+        <w:rPr>
+          <w:b/>
+        </w:rPr>
+      </w:pPr>
+      <w:r>
+        <w:rPr>
+          <w:b/>
+        </w:rPr>
+        <w:t>25 February 2020</w:t>
+      </w:r>
+    </w:p>
+    <w:p>
+      <w:r>
+        <w:t>I started to fix our services page even though I had difficulties with my left over module because there were a lot of things that needed my attention such as tests and the strike was one of the issues.</w:t>
+      </w:r>
+    </w:p>
+    <w:p>
+      <w:pPr>
+        <w:jc w:val="center"/>
+        <w:rPr>
+          <w:b/>
+        </w:rPr>
+      </w:pPr>
+      <w:r>
+        <w:rPr>
+          <w:b/>
+        </w:rPr>
+        <w:t>26 February 2020</w:t>
+      </w:r>
+    </w:p>
+    <w:p>
+      <w:r>
+        <w:t>I</w:t>
+      </w:r>
+      <w:r>
+        <w:t xml:space="preserve"> reported to work and our leaders recommended new changes to add to our project</w:t>
+      </w:r>
+      <w:r>
+        <w:t>, and there were a lot of things, so the time and scope of the system changed already.</w:t>
+      </w:r>
+    </w:p>
+    <w:p>
+      <w:pPr>
+        <w:jc w:val="center"/>
+        <w:rPr>
+          <w:b/>
+        </w:rPr>
+      </w:pPr>
+      <w:r>
+        <w:rPr>
+          <w:b/>
+        </w:rPr>
+        <w:t>27 February 2020</w:t>
+      </w:r>
+    </w:p>
+    <w:p>
+      <w:r>
+        <w:lastRenderedPageBreak/>
+        <w:t>We were fixing the on one thing at a time this day so that we rush on to the second sprint, and we finished up the landing page, service page and about page.</w:t>
+      </w:r>
+    </w:p>
+    <w:p>
+      <w:pPr>
+        <w:jc w:val="center"/>
+        <w:rPr>
+          <w:b/>
+        </w:rPr>
+      </w:pPr>
+      <w:r>
+        <w:rPr>
+          <w:b/>
+        </w:rPr>
+        <w:t>28 February 2020</w:t>
+      </w:r>
+    </w:p>
+    <w:p>
+      <w:r>
+        <w:t>The team started to split up due to the new system that was introduced (Declaration system), so some team members had to give their tasks to the remaining members on our team. The tasks piled up. I was still busy with buttons on the navigation bar for the login and sign up tabs.</w:t>
+      </w:r>
+    </w:p>
+    <w:p>
+      <w:pPr>
+        <w:jc w:val="center"/>
+        <w:rPr>
+          <w:b/>
+        </w:rPr>
+      </w:pPr>
+      <w:r>
+        <w:rPr>
+          <w:b/>
+        </w:rPr>
+        <w:t>2 March 2020</w:t>
+      </w:r>
+    </w:p>
+    <w:p>
+      <w:r>
+        <w:t>We were ought to fix some issues on our interface, and we had a meeting as a whole team including business analysts on assigning tasks for the second sprint, and I was allocated to do the advertisements on the landing page.</w:t>
+      </w:r>
+    </w:p>
+    <w:p>
+      <w:pPr>
+        <w:jc w:val="center"/>
+        <w:rPr>
+          <w:b/>
+        </w:rPr>
+      </w:pPr>
+    </w:p>
+    <w:p>
+      <w:pPr>
+        <w:jc w:val="center"/>
+        <w:rPr>
+          <w:b/>
+        </w:rPr>
+      </w:pPr>
+      <w:r>
+        <w:rPr>
+          <w:b/>
+        </w:rPr>
+        <w:t>3 March 2020</w:t>
+      </w:r>
+    </w:p>
+    <w:p>
+      <w:r>
+        <w:t>I had a small meeting with the developers to see on how we can do our tasks with ease, so we suggested that daily meeting can push the progress. I was doing research on post method, and also query parameters</w:t>
+      </w:r>
+    </w:p>
+    <w:p>
+      <w:pPr>
+        <w:jc w:val="center"/>
+        <w:rPr>
+          <w:b/>
+        </w:rPr>
+      </w:pPr>
+      <w:r>
+        <w:rPr>
+          <w:b/>
+        </w:rPr>
+        <w:t>4 March 2020</w:t>
+      </w:r>
+    </w:p>
+    <w:p>
+      <w:r>
+        <w:t>I continued with the research and I was in the midst of nothing because I just discovered later on that the admin is responsible for posting the adverts.</w:t>
+      </w:r>
+    </w:p>
+    <w:p>
+      <w:pPr>
+        <w:jc w:val="center"/>
+        <w:rPr>
+          <w:b/>
+        </w:rPr>
+      </w:pPr>
+      <w:r>
+        <w:rPr>
+          <w:b/>
+        </w:rPr>
+        <w:t>5 March 2020</w:t>
+      </w:r>
+    </w:p>
+    <w:p>
+      <w:r>
+        <w:t>I did more research on how I can add bootstrap post method to the adverts, and it was one heck of a challenge.</w:t>
+      </w:r>
+    </w:p>
+    <w:p>
+      <w:pPr>
+        <w:jc w:val="center"/>
+        <w:rPr>
+          <w:b/>
+        </w:rPr>
+      </w:pPr>
+      <w:r>
+        <w:rPr>
+          <w:b/>
+        </w:rPr>
+        <w:t>6 March 2020</w:t>
+      </w:r>
+    </w:p>
+    <w:p>
+      <w:r>
+        <w:t>This was the day of hackerthorn, I didn’t do much because I was going to attend classes so they were cancelled due to loadshedding.</w:t>
+      </w:r>
+    </w:p>
+    <w:p>
+      <w:pPr>
+        <w:jc w:val="center"/>
+        <w:rPr>
+          <w:b/>
+        </w:rPr>
+      </w:pPr>
+      <w:r>
+        <w:rPr>
+          <w:b/>
+        </w:rPr>
+        <w:t>9 March 2020</w:t>
+      </w:r>
+    </w:p>
+    <w:p>
+      <w:r>
+        <w:t>I finally got the adverts though it was not done by the admin it was just for test purposes, but it was working….We had a meeting as a group to discuss our progress as well, the BA’s came to our side to check if everything was in order and conducted some testing.</w:t>
+      </w:r>
+    </w:p>
+    <w:p>
+      <w:pPr>
+        <w:jc w:val="center"/>
+        <w:rPr>
+          <w:b/>
+        </w:rPr>
+      </w:pPr>
+      <w:r>
+        <w:rPr>
+          <w:b/>
+        </w:rPr>
+        <w:t>10 March 2020</w:t>
+      </w:r>
+    </w:p>
+    <w:p>
+      <w:r>
+        <w:t>The load shedding was a problem this week for work, and I was also preparing for the test for tomorrow.</w:t>
+      </w:r>
+    </w:p>
+    <w:p>
+      <w:pPr>
+        <w:jc w:val="center"/>
+        <w:rPr>
+          <w:b/>
+        </w:rPr>
+      </w:pPr>
+      <w:r>
+        <w:rPr>
+          <w:b/>
+        </w:rPr>
+        <w:t>11 March 2020</w:t>
+      </w:r>
+    </w:p>
+    <w:p>
+      <w:r>
+        <w:t>Did not come to work due to the preparations of test.</w:t>
+      </w:r>
+    </w:p>
+    <w:p/>
+    <w:p>
+      <w:pPr>
+        <w:jc w:val="center"/>
+        <w:rPr>
+          <w:b/>
+        </w:rPr>
+      </w:pPr>
+      <w:r>
+        <w:rPr>
+          <w:b/>
+        </w:rPr>
+        <w:lastRenderedPageBreak/>
+        <w:t>12 March 2020</w:t>
+      </w:r>
+    </w:p>
+    <w:p>
+      <w:r>
+        <w:t>I was writing a test I did not report to work.</w:t>
+      </w:r>
+    </w:p>
+    <w:p>
+      <w:pPr>
+        <w:jc w:val="center"/>
+        <w:rPr>
+          <w:b/>
+        </w:rPr>
+      </w:pPr>
+      <w:r>
+        <w:rPr>
+          <w:b/>
+        </w:rPr>
+        <w:t>13 March 2020</w:t>
+      </w:r>
+    </w:p>
+    <w:p>
+      <w:r>
+        <w:t>I reported to work but was not productive.</w:t>
+      </w:r>
+    </w:p>
+    <w:p>
+      <w:pPr>
+        <w:jc w:val="center"/>
+        <w:rPr>
+          <w:b/>
+        </w:rPr>
+      </w:pPr>
+      <w:r>
+        <w:rPr>
+          <w:b/>
+        </w:rPr>
+        <w:t>16 March 2020</w:t>
+      </w:r>
+    </w:p>
+    <w:p>
+      <w:r>
+        <w:t>I came to work did some more patches were necessary and we were progressing, all the pages were done.</w:t>
+      </w:r>
+    </w:p>
+    <w:p>
+      <w:pPr>
+        <w:jc w:val="center"/>
+        <w:rPr>
+          <w:b/>
+        </w:rPr>
+      </w:pPr>
+      <w:r>
+        <w:rPr>
+          <w:b/>
+        </w:rPr>
+        <w:t>17 March 2020</w:t>
+      </w:r>
+    </w:p>
+    <w:p>
+      <w:r>
+        <w:t>We reported to work though we knocked off early due to this outbreak of COVID-19, so all the work was ceased.</w:t>
+      </w:r>
+    </w:p>
+    <w:p>
+      <w:pPr>
+        <w:jc w:val="center"/>
+        <w:rPr>
+          <w:b/>
+        </w:rPr>
+      </w:pPr>
+      <w:r>
+        <w:rPr>
+          <w:b/>
+        </w:rPr>
+        <w:t>18 March 2020</w:t>
+      </w:r>
+    </w:p>
+    <w:p>
+      <w:r>
+        <w:t>Working from home was a pain because a lot of team members did not have laptops or internet connection. Nyambeni was checking if people had laptops and access to internet.</w:t>
+      </w:r>
+    </w:p>
+    <w:p>
+      <w:pPr>
+        <w:jc w:val="center"/>
+        <w:rPr>
+          <w:b/>
+        </w:rPr>
+      </w:pPr>
+      <w:r>
+        <w:rPr>
+          <w:b/>
+        </w:rPr>
+        <w:t>19 March 2020 -25 March 2020</w:t>
+      </w:r>
+    </w:p>
+    <w:p>
+      <w:r>
+        <w:t>No work due to strike</w:t>
+      </w:r>
+    </w:p>
+    <w:p>
+      <w:pPr>
+        <w:jc w:val="center"/>
+        <w:rPr>
+          <w:b/>
+        </w:rPr>
+      </w:pPr>
+      <w:r>
+        <w:rPr>
+          <w:b/>
+        </w:rPr>
+        <w:t>26 March 2020</w:t>
+      </w:r>
+    </w:p>
+    <w:p>
+      <w:r>
+        <w:t xml:space="preserve">All activities were stopped….Though I was doing more research on what to add to the website to look more appealing. </w:t>
+      </w:r>
+    </w:p>
+    <w:p>
+      <w:pPr>
+        <w:jc w:val="center"/>
+        <w:rPr>
+          <w:b/>
+        </w:rPr>
+      </w:pPr>
+      <w:r>
+        <w:rPr>
+          <w:b/>
+        </w:rPr>
+        <w:t>27 March 2020</w:t>
+      </w:r>
+    </w:p>
+    <w:p>
+      <w:r>
+        <w:t>Listed our problems on the group chat we are facing to push the work.</w:t>
+      </w:r>
+    </w:p>
+    <w:p>
+      <w:pPr>
+        <w:jc w:val="center"/>
+        <w:rPr>
+          <w:b/>
+        </w:rPr>
+      </w:pPr>
+      <w:r>
+        <w:rPr>
+          <w:b/>
+        </w:rPr>
+        <w:t>28 March 2020</w:t>
+      </w:r>
+    </w:p>
+    <w:p>
+      <w:r>
+        <w:t>I proceeded with my task of adverts, and posting vacancies because I was bored.</w:t>
+      </w:r>
+    </w:p>
+    <w:p>
+      <w:pPr>
+        <w:jc w:val="center"/>
+        <w:rPr>
+          <w:b/>
+        </w:rPr>
+      </w:pPr>
+      <w:r>
+        <w:rPr>
+          <w:b/>
+        </w:rPr>
+        <w:t>30 March 2020</w:t>
+      </w:r>
+    </w:p>
+    <w:p>
+      <w:r>
+        <w:t>I was researching on how I can add more stylings to the website to give it more prominent visible features.</w:t>
+      </w:r>
+    </w:p>
+    <w:p>
+      <w:pPr>
+        <w:jc w:val="center"/>
+        <w:rPr>
+          <w:b/>
+        </w:rPr>
+      </w:pPr>
+    </w:p>
+    <w:p>
+      <w:pPr>
+        <w:jc w:val="center"/>
+        <w:rPr>
+          <w:b/>
+        </w:rPr>
+      </w:pPr>
+    </w:p>
+    <w:p/>
+    <w:p>
+      <w:pPr>
+        <w:jc w:val="center"/>
+        <w:rPr>
+          <w:b/>
+        </w:rPr>
+      </w:pPr>
+    </w:p>
+    <w:p>
+      <w:pPr>
+        <w:jc w:val="center"/>
+        <w:rPr>
+          <w:b/>
+        </w:rPr>
+      </w:pPr>
+    </w:p>
+    <w:p>
+      <w:pPr>
+        <w:jc w:val="center"/>
+        <w:rPr>
+          <w:b/>
+        </w:rPr>
+      </w:pPr>
+    </w:p>
+    <w:p>
+      <w:pPr>
+        <w:jc w:val="center"/>
+        <w:rPr>
+          <w:b/>
+        </w:rPr>
+      </w:pPr>
+    </w:p>
+    <w:p>
+      <w:pPr>
+        <w:jc w:val="center"/>
+        <w:rPr>
+          <w:b/>
+        </w:rPr>
+      </w:pPr>
+    </w:p>
+    <w:p/>
     <w:p/>
     <w:p/>
     <w:p/>
@@ -1395,7 +1908,7 @@
   <w:style w:type="paragraph" w:default="1" w:styleId="Normal">
     <w:name w:val="Normal"/>
     <w:qFormat/>
-    <w:rsid w:val="003A00DF"/>
+    <w:rsid w:val="00A929A9"/>
   </w:style>
   <w:style w:type="character" w:default="1" w:styleId="DefaultParagraphFont">
     <w:name w:val="Default Paragraph Font"/>

</xml_diff>

<commit_message>
2 both Vanessa and Vic
</commit_message>
<xml_diff>
--- a/215800369 Manakana TV .docx
+++ b/215800369 Manakana TV .docx
@@ -1387,74 +1387,248 @@
           <w:b/>
         </w:rPr>
       </w:pPr>
-    </w:p>
-    <w:p>
-      <w:pPr>
-        <w:jc w:val="center"/>
-        <w:rPr>
-          <w:b/>
-        </w:rPr>
-      </w:pPr>
-    </w:p>
-    <w:p/>
-    <w:p>
-      <w:pPr>
-        <w:jc w:val="center"/>
-        <w:rPr>
-          <w:b/>
-        </w:rPr>
-      </w:pPr>
-    </w:p>
-    <w:p>
-      <w:pPr>
-        <w:jc w:val="center"/>
-        <w:rPr>
-          <w:b/>
-        </w:rPr>
-      </w:pPr>
-    </w:p>
-    <w:p>
-      <w:pPr>
-        <w:jc w:val="center"/>
-        <w:rPr>
-          <w:b/>
-        </w:rPr>
-      </w:pPr>
-    </w:p>
-    <w:p>
-      <w:pPr>
-        <w:jc w:val="center"/>
-        <w:rPr>
-          <w:b/>
-        </w:rPr>
-      </w:pPr>
-    </w:p>
-    <w:p>
-      <w:pPr>
-        <w:jc w:val="center"/>
-        <w:rPr>
-          <w:b/>
-        </w:rPr>
-      </w:pPr>
-    </w:p>
-    <w:p/>
-    <w:p/>
-    <w:p/>
-    <w:p/>
-    <w:p/>
-    <w:p/>
-    <w:p/>
-    <w:p/>
-    <w:p/>
-    <w:p/>
-    <w:p/>
-    <w:p/>
-    <w:p/>
-    <w:p/>
-    <w:p>
+      <w:r>
+        <w:rPr>
+          <w:b/>
+        </w:rPr>
+        <w:t>31</w:t>
+      </w:r>
+      <w:r>
+        <w:rPr>
+          <w:b/>
+        </w:rPr>
+        <w:t xml:space="preserve"> March 2020</w:t>
+      </w:r>
+    </w:p>
+    <w:p>
+      <w:r>
+        <w:t>I didn’t do much because I didn’t have access to internet.</w:t>
+      </w:r>
+    </w:p>
+    <w:p>
+      <w:pPr>
+        <w:jc w:val="center"/>
+        <w:rPr>
+          <w:b/>
+        </w:rPr>
+      </w:pPr>
+      <w:r>
+        <w:rPr>
+          <w:b/>
+        </w:rPr>
+        <w:t>1</w:t>
+      </w:r>
+      <w:r>
+        <w:rPr>
+          <w:b/>
+        </w:rPr>
+        <w:t xml:space="preserve"> </w:t>
+      </w:r>
+      <w:r>
+        <w:rPr>
+          <w:b/>
+        </w:rPr>
+        <w:t>April</w:t>
+      </w:r>
+      <w:r>
+        <w:rPr>
+          <w:b/>
+        </w:rPr>
+        <w:t xml:space="preserve"> 2020</w:t>
+      </w:r>
+    </w:p>
+    <w:p>
+      <w:r>
+        <w:t>It’s quite a challenge working from home with whack internet access</w:t>
+      </w:r>
+      <w:r>
+        <w:t>, and the predicament we are in recently of COVID-19.</w:t>
+      </w:r>
+    </w:p>
+    <w:p>
+      <w:pPr>
+        <w:jc w:val="center"/>
+        <w:rPr>
+          <w:b/>
+        </w:rPr>
+      </w:pPr>
       <w:bookmarkStart w:id="0" w:name="_GoBack"/>
       <w:bookmarkEnd w:id="0"/>
     </w:p>
+    <w:p>
+      <w:pPr>
+        <w:jc w:val="center"/>
+        <w:rPr>
+          <w:b/>
+        </w:rPr>
+      </w:pPr>
+      <w:r>
+        <w:rPr>
+          <w:b/>
+        </w:rPr>
+        <w:lastRenderedPageBreak/>
+        <w:t>2</w:t>
+      </w:r>
+      <w:r>
+        <w:rPr>
+          <w:b/>
+        </w:rPr>
+        <w:t xml:space="preserve"> </w:t>
+      </w:r>
+      <w:r>
+        <w:rPr>
+          <w:b/>
+        </w:rPr>
+        <w:t>April</w:t>
+      </w:r>
+      <w:r>
+        <w:rPr>
+          <w:b/>
+        </w:rPr>
+        <w:t xml:space="preserve"> 2020</w:t>
+      </w:r>
+      <w:r>
+        <w:rPr>
+          <w:b/>
+        </w:rPr>
+        <w:t xml:space="preserve"> - </w:t>
+      </w:r>
+      <w:r>
+        <w:rPr>
+          <w:b/>
+        </w:rPr>
+        <w:t>5 April 2020</w:t>
+      </w:r>
+    </w:p>
+    <w:p>
+      <w:pPr>
+        <w:jc w:val="center"/>
+        <w:rPr>
+          <w:b/>
+        </w:rPr>
+      </w:pPr>
+    </w:p>
+    <w:p>
+      <w:r>
+        <w:t>I didn’t do anything at this point because we were given a week off to revive ourselves</w:t>
+      </w:r>
+    </w:p>
+    <w:p>
+      <w:pPr>
+        <w:jc w:val="center"/>
+        <w:rPr>
+          <w:b/>
+        </w:rPr>
+      </w:pPr>
+      <w:r>
+        <w:rPr>
+          <w:b/>
+        </w:rPr>
+        <w:t>6</w:t>
+      </w:r>
+      <w:r>
+        <w:rPr>
+          <w:b/>
+        </w:rPr>
+        <w:t xml:space="preserve"> April 2020</w:t>
+      </w:r>
+    </w:p>
+    <w:p>
+      <w:pPr>
+        <w:jc w:val="center"/>
+        <w:rPr>
+          <w:b/>
+        </w:rPr>
+      </w:pPr>
+    </w:p>
+    <w:p>
+      <w:pPr>
+        <w:jc w:val="center"/>
+        <w:rPr>
+          <w:b/>
+        </w:rPr>
+      </w:pPr>
+    </w:p>
+    <w:p>
+      <w:pPr>
+        <w:jc w:val="center"/>
+        <w:rPr>
+          <w:b/>
+        </w:rPr>
+      </w:pPr>
+    </w:p>
+    <w:p>
+      <w:pPr>
+        <w:jc w:val="center"/>
+        <w:rPr>
+          <w:b/>
+        </w:rPr>
+      </w:pPr>
+    </w:p>
+    <w:p>
+      <w:pPr>
+        <w:jc w:val="center"/>
+        <w:rPr>
+          <w:b/>
+        </w:rPr>
+      </w:pPr>
+    </w:p>
+    <w:p/>
+    <w:p>
+      <w:pPr>
+        <w:jc w:val="center"/>
+        <w:rPr>
+          <w:b/>
+        </w:rPr>
+      </w:pPr>
+    </w:p>
+    <w:p>
+      <w:pPr>
+        <w:jc w:val="center"/>
+        <w:rPr>
+          <w:b/>
+        </w:rPr>
+      </w:pPr>
+    </w:p>
+    <w:p>
+      <w:pPr>
+        <w:jc w:val="center"/>
+        <w:rPr>
+          <w:b/>
+        </w:rPr>
+      </w:pPr>
+    </w:p>
+    <w:p>
+      <w:pPr>
+        <w:jc w:val="center"/>
+        <w:rPr>
+          <w:b/>
+        </w:rPr>
+      </w:pPr>
+    </w:p>
+    <w:p>
+      <w:pPr>
+        <w:jc w:val="center"/>
+        <w:rPr>
+          <w:b/>
+        </w:rPr>
+      </w:pPr>
+    </w:p>
+    <w:p/>
+    <w:p/>
+    <w:p/>
+    <w:p/>
+    <w:p/>
+    <w:p/>
+    <w:p/>
+    <w:p/>
+    <w:p/>
+    <w:p/>
+    <w:p/>
+    <w:p/>
+    <w:p/>
+    <w:p/>
+    <w:p/>
     <w:sectPr>
       <w:pgSz w:w="12240" w:h="15840"/>
       <w:pgMar w:top="1440" w:right="1440" w:bottom="1440" w:left="1440" w:header="720" w:footer="720" w:gutter="0"/>

</xml_diff>